<commit_message>
Updated with additional estimation results for new calibration, but with old standard deviations
</commit_message>
<xml_diff>
--- a/Code/HA-Models/FromPandemicCode/EstimResults/Estimation_results_v3.0.docx
+++ b/Code/HA-Models/FromPandemicCode/EstimResults/Estimation_results_v3.0.docx
@@ -154,6 +154,19 @@
         <w:t>0.2279055 ]</w:t>
       </w:r>
       <w:proofErr w:type="gramEnd"/>
+      <w:r>
+        <w:rPr>
+          <w:b/>
+          <w:lang w:val="en-US"/>
+        </w:rPr>
+        <w:t xml:space="preserve"> </w:t>
+      </w:r>
+      <w:r>
+        <w:rPr>
+          <w:lang w:val="en-US"/>
+        </w:rPr>
+        <w:t>(Estimated with 30,000 agents)</w:t>
+      </w:r>
     </w:p>
     <w:tbl>
       <w:tblPr>
@@ -509,6 +522,24 @@
         </w:rPr>
         <w:t xml:space="preserve"> </w:t>
       </w:r>
+      <w:r>
+        <w:rPr>
+          <w:lang w:val="en-US"/>
+        </w:rPr>
+        <w:t xml:space="preserve">(Estimated with </w:t>
+      </w:r>
+      <w:r>
+        <w:rPr>
+          <w:lang w:val="en-US"/>
+        </w:rPr>
+        <w:t>5</w:t>
+      </w:r>
+      <w:r>
+        <w:rPr>
+          <w:lang w:val="en-US"/>
+        </w:rPr>
+        <w:t>0,000 agents)</w:t>
+      </w:r>
     </w:p>
     <w:tbl>
       <w:tblPr>
@@ -847,6 +878,33 @@
           <w:lang w:val="en-US"/>
         </w:rPr>
         <w:t>[0.98525333, 0.01241598]</w:t>
+      </w:r>
+      <w:r>
+        <w:rPr>
+          <w:b/>
+          <w:lang w:val="en-US"/>
+        </w:rPr>
+        <w:t xml:space="preserve"> </w:t>
+      </w:r>
+      <w:r>
+        <w:rPr>
+          <w:lang w:val="en-US"/>
+        </w:rPr>
+        <w:t xml:space="preserve">(Estimated with </w:t>
+      </w:r>
+      <w:r>
+        <w:rPr>
+          <w:lang w:val="en-US"/>
+        </w:rPr>
+        <w:t>5</w:t>
+      </w:r>
+      <w:bookmarkStart w:id="0" w:name="_GoBack"/>
+      <w:bookmarkEnd w:id="0"/>
+      <w:r>
+        <w:rPr>
+          <w:lang w:val="en-US"/>
+        </w:rPr>
+        <w:t>0,000 agents)</w:t>
       </w:r>
     </w:p>
     <w:tbl>
@@ -1584,7 +1642,55 @@
               <w:rPr>
                 <w:lang w:val="en-US"/>
               </w:rPr>
-              <w:t>[4.64, 30.2, 112.5]</w:t>
+              <w:t>[4.</w:t>
+            </w:r>
+            <w:r>
+              <w:rPr>
+                <w:lang w:val="en-US"/>
+              </w:rPr>
+              <w:t>64</w:t>
+            </w:r>
+            <w:r>
+              <w:rPr>
+                <w:lang w:val="en-US"/>
+              </w:rPr>
+              <w:t>, 3</w:t>
+            </w:r>
+            <w:r>
+              <w:rPr>
+                <w:lang w:val="en-US"/>
+              </w:rPr>
+              <w:t>0</w:t>
+            </w:r>
+            <w:r>
+              <w:rPr>
+                <w:lang w:val="en-US"/>
+              </w:rPr>
+              <w:t>.2, 11</w:t>
+            </w:r>
+            <w:r>
+              <w:rPr>
+                <w:lang w:val="en-US"/>
+              </w:rPr>
+              <w:t>2</w:t>
+            </w:r>
+            <w:r>
+              <w:rPr>
+                <w:lang w:val="en-US"/>
+              </w:rPr>
+              <w:t>.</w:t>
+            </w:r>
+            <w:r>
+              <w:rPr>
+                <w:lang w:val="en-US"/>
+              </w:rPr>
+              <w:t>5</w:t>
+            </w:r>
+            <w:r>
+              <w:rPr>
+                <w:lang w:val="en-US"/>
+              </w:rPr>
+              <w:t>]</w:t>
             </w:r>
           </w:p>
         </w:tc>
@@ -1603,13 +1709,104 @@
               <w:rPr>
                 <w:lang w:val="en-US"/>
               </w:rPr>
-              <w:t>[</w:t>
-            </w:r>
-            <w:r>
-              <w:rPr>
-                <w:lang w:val="en-US"/>
-              </w:rPr>
-              <w:t>0.0400</w:t>
+              <w:t>[0.04</w:t>
+            </w:r>
+            <w:r>
+              <w:rPr>
+                <w:lang w:val="en-US"/>
+              </w:rPr>
+              <w:t>006</w:t>
+            </w:r>
+            <w:r>
+              <w:rPr>
+                <w:lang w:val="en-US"/>
+              </w:rPr>
+              <w:t>,</w:t>
+            </w:r>
+            <w:r>
+              <w:rPr>
+                <w:lang w:val="en-US"/>
+              </w:rPr>
+              <w:t xml:space="preserve"> 0.</w:t>
+            </w:r>
+            <w:r>
+              <w:rPr>
+                <w:lang w:val="en-US"/>
+              </w:rPr>
+              <w:t>6354</w:t>
+            </w:r>
+            <w:r>
+              <w:rPr>
+                <w:lang w:val="en-US"/>
+              </w:rPr>
+              <w:t>,</w:t>
+            </w:r>
+            <w:r>
+              <w:rPr>
+                <w:lang w:val="en-US"/>
+              </w:rPr>
+              <w:t xml:space="preserve"> 2.</w:t>
+            </w:r>
+            <w:r>
+              <w:rPr>
+                <w:lang w:val="en-US"/>
+              </w:rPr>
+              <w:t>6259</w:t>
+            </w:r>
+            <w:r>
+              <w:rPr>
+                <w:lang w:val="en-US"/>
+              </w:rPr>
+              <w:t>,</w:t>
+            </w:r>
+            <w:r>
+              <w:rPr>
+                <w:lang w:val="en-US"/>
+              </w:rPr>
+              <w:t xml:space="preserve"> </w:t>
+            </w:r>
+            <w:r>
+              <w:rPr>
+                <w:lang w:val="en-US"/>
+              </w:rPr>
+              <w:t>8</w:t>
+            </w:r>
+            <w:r>
+              <w:rPr>
+                <w:lang w:val="en-US"/>
+              </w:rPr>
+              <w:t>.</w:t>
+            </w:r>
+            <w:r>
+              <w:rPr>
+                <w:lang w:val="en-US"/>
+              </w:rPr>
+              <w:t>5616</w:t>
+            </w:r>
+            <w:r>
+              <w:rPr>
+                <w:lang w:val="en-US"/>
+              </w:rPr>
+              <w:t>]</w:t>
+            </w:r>
+          </w:p>
+        </w:tc>
+        <w:tc>
+          <w:tcPr>
+            <w:tcW w:w="2121" w:type="dxa"/>
+          </w:tcPr>
+          <w:p>
+            <w:pPr>
+              <w:jc w:val="center"/>
+              <w:rPr>
+                <w:lang w:val="en-US"/>
+              </w:rPr>
+            </w:pPr>
+            <w:r>
+              <w:rPr>
+                <w:lang w:val="en-US"/>
+              </w:rPr>
+              <w:t>[1.</w:t>
             </w:r>
             <w:r>
               <w:rPr>
@@ -1617,74 +1814,59 @@
               </w:rPr>
               <w:t>6</w:t>
             </w:r>
-            <w:proofErr w:type="gramStart"/>
-            <w:r>
-              <w:rPr>
-                <w:lang w:val="en-US"/>
-              </w:rPr>
-              <w:t xml:space="preserve">, </w:t>
-            </w:r>
-            <w:r>
-              <w:rPr>
-                <w:lang w:val="en-US"/>
-              </w:rPr>
-              <w:t xml:space="preserve"> 0.6354</w:t>
-            </w:r>
-            <w:proofErr w:type="gramEnd"/>
-            <w:r>
-              <w:rPr>
-                <w:lang w:val="en-US"/>
-              </w:rPr>
-              <w:t xml:space="preserve">, </w:t>
-            </w:r>
-            <w:r>
-              <w:rPr>
-                <w:lang w:val="en-US"/>
-              </w:rPr>
-              <w:t xml:space="preserve"> 2.6259</w:t>
-            </w:r>
-            <w:r>
-              <w:rPr>
-                <w:lang w:val="en-US"/>
-              </w:rPr>
-              <w:t xml:space="preserve">, </w:t>
-            </w:r>
-            <w:r>
-              <w:rPr>
-                <w:lang w:val="en-US"/>
-              </w:rPr>
-              <w:t xml:space="preserve"> 8.561</w:t>
-            </w:r>
-            <w:r>
-              <w:rPr>
-                <w:lang w:val="en-US"/>
-              </w:rPr>
-              <w:t>6</w:t>
-            </w:r>
-            <w:r>
-              <w:rPr>
-                <w:lang w:val="en-US"/>
-              </w:rPr>
-              <w:t>]</w:t>
-            </w:r>
-          </w:p>
-        </w:tc>
-        <w:tc>
-          <w:tcPr>
-            <w:tcW w:w="2121" w:type="dxa"/>
-          </w:tcPr>
-          <w:p>
-            <w:pPr>
-              <w:jc w:val="center"/>
-              <w:rPr>
-                <w:lang w:val="en-US"/>
-              </w:rPr>
-            </w:pPr>
-            <w:r>
-              <w:rPr>
-                <w:lang w:val="en-US"/>
-              </w:rPr>
-              <w:t xml:space="preserve">[1.55, 21.17, 77.29] </w:t>
+            <w:r>
+              <w:rPr>
+                <w:lang w:val="en-US"/>
+              </w:rPr>
+              <w:t>, 2</w:t>
+            </w:r>
+            <w:r>
+              <w:rPr>
+                <w:lang w:val="en-US"/>
+              </w:rPr>
+              <w:t>1</w:t>
+            </w:r>
+            <w:r>
+              <w:rPr>
+                <w:lang w:val="en-US"/>
+              </w:rPr>
+              <w:t>.</w:t>
+            </w:r>
+            <w:r>
+              <w:rPr>
+                <w:lang w:val="en-US"/>
+              </w:rPr>
+              <w:t>2</w:t>
+            </w:r>
+            <w:r>
+              <w:rPr>
+                <w:lang w:val="en-US"/>
+              </w:rPr>
+              <w:t>, 7</w:t>
+            </w:r>
+            <w:r>
+              <w:rPr>
+                <w:lang w:val="en-US"/>
+              </w:rPr>
+              <w:t>7</w:t>
+            </w:r>
+            <w:r>
+              <w:rPr>
+                <w:lang w:val="en-US"/>
+              </w:rPr>
+              <w:t>.</w:t>
+            </w:r>
+            <w:r>
+              <w:rPr>
+                <w:lang w:val="en-US"/>
+              </w:rPr>
+              <w:t>3</w:t>
+            </w:r>
+            <w:r>
+              <w:rPr>
+                <w:lang w:val="en-US"/>
+              </w:rPr>
+              <w:t xml:space="preserve">] </w:t>
             </w:r>
           </w:p>
         </w:tc>
@@ -1697,7 +1879,6 @@
           <w:lang w:val="en-US"/>
         </w:rPr>
       </w:pPr>
-      <w:bookmarkStart w:id="0" w:name="_GoBack"/>
       <w:r>
         <w:rPr>
           <w:noProof/>
@@ -1739,7 +1920,6 @@
           </wp:inline>
         </w:drawing>
       </w:r>
-      <w:bookmarkEnd w:id="0"/>
     </w:p>
     <w:p>
       <w:pPr>
@@ -1912,7 +2092,13 @@
               <w:rPr>
                 <w:lang w:val="en-US"/>
               </w:rPr>
-              <w:t>38</w:t>
+              <w:t>3</w:t>
+            </w:r>
+            <w:r>
+              <w:rPr>
+                <w:lang w:val="en-US"/>
+              </w:rPr>
+              <w:t>8</w:t>
             </w:r>
           </w:p>
         </w:tc>
@@ -1957,7 +2143,52 @@
               <w:rPr>
                 <w:lang w:val="en-US"/>
               </w:rPr>
-              <w:t>14</w:t>
+              <w:t>1</w:t>
+            </w:r>
+            <w:r>
+              <w:rPr>
+                <w:lang w:val="en-US"/>
+              </w:rPr>
+              <w:t>4</w:t>
+            </w:r>
+          </w:p>
+        </w:tc>
+      </w:tr>
+      <w:tr>
+        <w:tc>
+          <w:tcPr>
+            <w:tcW w:w="2263" w:type="dxa"/>
+          </w:tcPr>
+          <w:p>
+            <w:pPr>
+              <w:rPr>
+                <w:lang w:val="en-US"/>
+              </w:rPr>
+            </w:pPr>
+            <w:r>
+              <w:rPr>
+                <w:lang w:val="en-US"/>
+              </w:rPr>
+              <w:t xml:space="preserve">Population </w:t>
+            </w:r>
+          </w:p>
+        </w:tc>
+        <w:tc>
+          <w:tcPr>
+            <w:tcW w:w="2410" w:type="dxa"/>
+          </w:tcPr>
+          <w:p>
+            <w:pPr>
+              <w:jc w:val="center"/>
+              <w:rPr>
+                <w:lang w:val="en-US"/>
+              </w:rPr>
+            </w:pPr>
+            <w:r>
+              <w:rPr>
+                <w:lang w:val="en-US"/>
+              </w:rPr>
+              <w:t>0.31</w:t>
             </w:r>
           </w:p>
         </w:tc>

</xml_diff>

<commit_message>
Updated estimation code to print results to a file
</commit_message>
<xml_diff>
--- a/Code/HA-Models/FromPandemicCode/EstimResults/Estimation_results_v3.0.docx
+++ b/Code/HA-Models/FromPandemicCode/EstimResults/Estimation_results_v3.0.docx
@@ -526,19 +526,7 @@
         <w:rPr>
           <w:lang w:val="en-US"/>
         </w:rPr>
-        <w:t xml:space="preserve">(Estimated with </w:t>
-      </w:r>
-      <w:r>
-        <w:rPr>
-          <w:lang w:val="en-US"/>
-        </w:rPr>
-        <w:t>5</w:t>
-      </w:r>
-      <w:r>
-        <w:rPr>
-          <w:lang w:val="en-US"/>
-        </w:rPr>
-        <w:t>0,000 agents)</w:t>
+        <w:t>(Estimated with 50,000 agents)</w:t>
       </w:r>
     </w:p>
     <w:tbl>
@@ -890,21 +878,7 @@
         <w:rPr>
           <w:lang w:val="en-US"/>
         </w:rPr>
-        <w:t xml:space="preserve">(Estimated with </w:t>
-      </w:r>
-      <w:r>
-        <w:rPr>
-          <w:lang w:val="en-US"/>
-        </w:rPr>
-        <w:t>5</w:t>
-      </w:r>
-      <w:bookmarkStart w:id="0" w:name="_GoBack"/>
-      <w:bookmarkEnd w:id="0"/>
-      <w:r>
-        <w:rPr>
-          <w:lang w:val="en-US"/>
-        </w:rPr>
-        <w:t>0,000 agents)</w:t>
+        <w:t>(Estimated with 50,000 agents)</w:t>
       </w:r>
     </w:p>
     <w:tbl>
@@ -1952,7 +1926,31 @@
         <w:rPr>
           <w:lang w:val="en-US"/>
         </w:rPr>
-        <w:t xml:space="preserve">With these estimates we also get the following average MPCs for each of the education groups: </w:t>
+        <w:t xml:space="preserve">With these estimates we also get the following average </w:t>
+      </w:r>
+      <w:r>
+        <w:rPr>
+          <w:lang w:val="en-US"/>
+        </w:rPr>
+        <w:t xml:space="preserve">annual </w:t>
+      </w:r>
+      <w:r>
+        <w:rPr>
+          <w:lang w:val="en-US"/>
+        </w:rPr>
+        <w:t>MPCs</w:t>
+      </w:r>
+      <w:r>
+        <w:rPr>
+          <w:lang w:val="en-US"/>
+        </w:rPr>
+        <w:t xml:space="preserve"> (incl. splurge in Q1)</w:t>
+      </w:r>
+      <w:r>
+        <w:rPr>
+          <w:lang w:val="en-US"/>
+        </w:rPr>
+        <w:t xml:space="preserve"> for each of the education groups: </w:t>
       </w:r>
     </w:p>
     <w:tbl>
@@ -2047,7 +2045,7 @@
               <w:rPr>
                 <w:lang w:val="en-US"/>
               </w:rPr>
-              <w:t>63</w:t>
+              <w:t>88</w:t>
             </w:r>
           </w:p>
         </w:tc>
@@ -2092,13 +2090,7 @@
               <w:rPr>
                 <w:lang w:val="en-US"/>
               </w:rPr>
-              <w:t>3</w:t>
-            </w:r>
-            <w:r>
-              <w:rPr>
-                <w:lang w:val="en-US"/>
-              </w:rPr>
-              <w:t>8</w:t>
+              <w:t>79</w:t>
             </w:r>
           </w:p>
         </w:tc>
@@ -2143,13 +2135,7 @@
               <w:rPr>
                 <w:lang w:val="en-US"/>
               </w:rPr>
-              <w:t>1</w:t>
-            </w:r>
-            <w:r>
-              <w:rPr>
-                <w:lang w:val="en-US"/>
-              </w:rPr>
-              <w:t>4</w:t>
+              <w:t>57</w:t>
             </w:r>
           </w:p>
         </w:tc>
@@ -2188,8 +2174,16 @@
               <w:rPr>
                 <w:lang w:val="en-US"/>
               </w:rPr>
-              <w:t>0.31</w:t>
-            </w:r>
+              <w:t>0.</w:t>
+            </w:r>
+            <w:r>
+              <w:rPr>
+                <w:lang w:val="en-US"/>
+              </w:rPr>
+              <w:t>71</w:t>
+            </w:r>
+            <w:bookmarkStart w:id="0" w:name="_GoBack"/>
+            <w:bookmarkEnd w:id="0"/>
           </w:p>
         </w:tc>
       </w:tr>

</xml_diff>